<commit_message>
Updated datawave to true value scaling
</commit_message>
<xml_diff>
--- a/Physical Parameters.docx
+++ b/Physical Parameters.docx
@@ -409,10 +409,7 @@
         </w:numPr>
       </w:pPr>
       <w:r>
-        <w:t>TSP320450</w:t>
-      </w:r>
-      <w:r>
-        <w:t xml:space="preserve"> </w:t>
+        <w:t xml:space="preserve">TSP320450 </w:t>
       </w:r>
       <w:proofErr w:type="spellStart"/>
       <w:r>
@@ -832,7 +829,10 @@
         </w:numPr>
       </w:pPr>
       <w:r>
-        <w:t>Markus Dataset</w:t>
+        <w:t>Old</w:t>
+      </w:r>
+      <w:r>
+        <w:t xml:space="preserve"> Dataset</w:t>
       </w:r>
       <w:r>
         <w:t xml:space="preserve"> Voltage Scaling</w:t>
@@ -846,44 +846,316 @@
           <w:numId w:val="2"/>
         </w:numPr>
       </w:pPr>
-      <w:r>
-        <w:t xml:space="preserve">Maximum </w:t>
-      </w:r>
-      <w:r>
-        <w:t>recorded: “+10 V to -10 V”</w:t>
-      </w:r>
-    </w:p>
-    <w:p>
-      <w:pPr>
-        <w:pStyle w:val="ListParagraph"/>
-        <w:numPr>
-          <w:ilvl w:val="1"/>
-          <w:numId w:val="2"/>
-        </w:numPr>
-      </w:pPr>
       <w:proofErr w:type="spellStart"/>
       <w:r>
+        <w:t>DataWave</w:t>
+      </w:r>
+      <w:proofErr w:type="spellEnd"/>
+      <w:r>
+        <w:t xml:space="preserve"> Markus protocol range</w:t>
+      </w:r>
+      <w:r>
+        <w:t xml:space="preserve">: +10 V to -10 </w:t>
+      </w:r>
+      <w:r>
+        <w:t>V</w:t>
+      </w:r>
+    </w:p>
+    <w:p>
+      <w:pPr>
+        <w:pStyle w:val="ListParagraph"/>
+        <w:numPr>
+          <w:ilvl w:val="2"/>
+          <w:numId w:val="2"/>
+        </w:numPr>
+      </w:pPr>
+      <w:r>
+        <w:t>False voltage range</w:t>
+      </w:r>
+    </w:p>
+    <w:p>
+      <w:pPr>
+        <w:pStyle w:val="ListParagraph"/>
+        <w:numPr>
+          <w:ilvl w:val="1"/>
+          <w:numId w:val="2"/>
+        </w:numPr>
+      </w:pPr>
+      <w:proofErr w:type="spellStart"/>
+      <w:r>
         <w:t>Intan</w:t>
       </w:r>
       <w:proofErr w:type="spellEnd"/>
       <w:r>
-        <w:t xml:space="preserve"> board range: +0.4 V to -0.4 V (check this)</w:t>
-      </w:r>
-    </w:p>
-    <w:p>
-      <w:pPr>
-        <w:pStyle w:val="ListParagraph"/>
-        <w:numPr>
-          <w:ilvl w:val="1"/>
-          <w:numId w:val="2"/>
-        </w:numPr>
-      </w:pPr>
-      <w:r>
-        <w:t>Question: does this completely correct for amplitudes</w:t>
-      </w:r>
-      <w:r>
-        <w:t>?</w:t>
-      </w:r>
+        <w:t xml:space="preserve"> Joseph data range: </w:t>
+      </w:r>
+      <w:r>
+        <w:t xml:space="preserve">-12778.74 </w:t>
+      </w:r>
+      <w:proofErr w:type="spellStart"/>
+      <w:r>
+        <w:t>uV</w:t>
+      </w:r>
+      <w:proofErr w:type="spellEnd"/>
+      <w:r>
+        <w:t xml:space="preserve"> to -0.78 </w:t>
+      </w:r>
+      <w:proofErr w:type="spellStart"/>
+      <w:r>
+        <w:t>uV</w:t>
+      </w:r>
+      <w:proofErr w:type="spellEnd"/>
+    </w:p>
+    <w:p>
+      <w:pPr>
+        <w:pStyle w:val="ListParagraph"/>
+        <w:numPr>
+          <w:ilvl w:val="2"/>
+          <w:numId w:val="2"/>
+        </w:numPr>
+      </w:pPr>
+      <w:r>
+        <w:t xml:space="preserve">Range of </w:t>
+      </w:r>
+      <w:r>
+        <w:t>12777.96</w:t>
+      </w:r>
+      <w:r>
+        <w:t xml:space="preserve"> </w:t>
+      </w:r>
+      <w:proofErr w:type="spellStart"/>
+      <w:r>
+        <w:t>uV</w:t>
+      </w:r>
+      <w:proofErr w:type="spellEnd"/>
+      <w:r>
+        <w:t xml:space="preserve"> </w:t>
+      </w:r>
+      <w:r>
+        <w:t>≈</w:t>
+      </w:r>
+      <w:r>
+        <w:t xml:space="preserve"> 12.778 mV</w:t>
+      </w:r>
+    </w:p>
+    <w:p>
+      <w:pPr>
+        <w:pStyle w:val="ListParagraph"/>
+        <w:numPr>
+          <w:ilvl w:val="2"/>
+          <w:numId w:val="2"/>
+        </w:numPr>
+      </w:pPr>
+      <w:r>
+        <w:t>True voltage range</w:t>
+      </w:r>
+    </w:p>
+    <w:p>
+      <w:pPr>
+        <w:pStyle w:val="ListParagraph"/>
+        <w:numPr>
+          <w:ilvl w:val="1"/>
+          <w:numId w:val="2"/>
+        </w:numPr>
+      </w:pPr>
+      <w:r>
+        <w:t>Conversion factor (</w:t>
+      </w:r>
+      <w:proofErr w:type="spellStart"/>
+      <w:r>
+        <w:t>DataWave</w:t>
+      </w:r>
+      <w:proofErr w:type="spellEnd"/>
+      <w:r>
+        <w:t xml:space="preserve"> </w:t>
+      </w:r>
+      <w:r>
+        <w:sym w:font="Wingdings" w:char="F0E0"/>
+      </w:r>
+      <w:r>
+        <w:t xml:space="preserve"> </w:t>
+      </w:r>
+      <w:proofErr w:type="spellStart"/>
+      <w:r>
+        <w:t>Intan</w:t>
+      </w:r>
+      <w:proofErr w:type="spellEnd"/>
+      <w:r>
+        <w:t>)</w:t>
+      </w:r>
+    </w:p>
+    <w:p>
+      <w:pPr>
+        <w:pStyle w:val="ListParagraph"/>
+        <w:numPr>
+          <w:ilvl w:val="2"/>
+          <w:numId w:val="2"/>
+        </w:numPr>
+      </w:pPr>
+      <m:oMath>
+        <m:f>
+          <m:fPr>
+            <m:type m:val="skw"/>
+            <m:ctrlPr>
+              <w:rPr>
+                <w:rFonts w:ascii="Cambria Math" w:hAnsi="Cambria Math"/>
+                <w:i/>
+              </w:rPr>
+            </m:ctrlPr>
+          </m:fPr>
+          <m:num>
+            <m:r>
+              <w:rPr>
+                <w:rFonts w:ascii="Cambria Math" w:hAnsi="Cambria Math"/>
+              </w:rPr>
+              <m:t xml:space="preserve">12777.96 </m:t>
+            </m:r>
+            <m:r>
+              <m:rPr>
+                <m:nor/>
+              </m:rPr>
+              <w:rPr>
+                <w:rFonts w:ascii="Cambria Math" w:hAnsi="Cambria Math"/>
+              </w:rPr>
+              <m:t>uV</m:t>
+            </m:r>
+            <m:ctrlPr>
+              <w:rPr>
+                <w:rFonts w:ascii="Cambria Math" w:hAnsi="Cambria Math"/>
+              </w:rPr>
+            </m:ctrlPr>
+          </m:num>
+          <m:den>
+            <m:r>
+              <w:rPr>
+                <w:rFonts w:ascii="Cambria Math" w:hAnsi="Cambria Math"/>
+              </w:rPr>
+              <m:t xml:space="preserve">20 </m:t>
+            </m:r>
+            <m:r>
+              <m:rPr>
+                <m:nor/>
+              </m:rPr>
+              <w:rPr>
+                <w:rFonts w:ascii="Cambria Math" w:hAnsi="Cambria Math"/>
+              </w:rPr>
+              <m:t>V</m:t>
+            </m:r>
+          </m:den>
+        </m:f>
+        <m:r>
+          <w:rPr>
+            <w:rFonts w:ascii="Cambria Math" w:hAnsi="Cambria Math"/>
+          </w:rPr>
+          <m:t>×</m:t>
+        </m:r>
+        <m:f>
+          <m:fPr>
+            <m:ctrlPr>
+              <w:rPr>
+                <w:rFonts w:ascii="Cambria Math" w:hAnsi="Cambria Math"/>
+                <w:i/>
+              </w:rPr>
+            </m:ctrlPr>
+          </m:fPr>
+          <m:num>
+            <m:r>
+              <w:rPr>
+                <w:rFonts w:ascii="Cambria Math" w:hAnsi="Cambria Math"/>
+              </w:rPr>
+              <m:t xml:space="preserve">1 </m:t>
+            </m:r>
+            <m:r>
+              <m:rPr>
+                <m:nor/>
+              </m:rPr>
+              <w:rPr>
+                <w:rFonts w:ascii="Cambria Math" w:hAnsi="Cambria Math"/>
+              </w:rPr>
+              <m:t>V</m:t>
+            </m:r>
+          </m:num>
+          <m:den>
+            <m:r>
+              <w:rPr>
+                <w:rFonts w:ascii="Cambria Math" w:hAnsi="Cambria Math"/>
+              </w:rPr>
+              <m:t xml:space="preserve">1,000,000 </m:t>
+            </m:r>
+            <m:r>
+              <m:rPr>
+                <m:nor/>
+              </m:rPr>
+              <w:rPr>
+                <w:rFonts w:ascii="Cambria Math" w:hAnsi="Cambria Math"/>
+              </w:rPr>
+              <m:t>uV</m:t>
+            </m:r>
+          </m:den>
+        </m:f>
+        <m:r>
+          <w:rPr>
+            <w:rFonts w:ascii="Cambria Math" w:hAnsi="Cambria Math"/>
+          </w:rPr>
+          <m:t>=</m:t>
+        </m:r>
+        <m:r>
+          <w:rPr>
+            <w:rFonts w:ascii="Cambria Math" w:hAnsi="Cambria Math"/>
+          </w:rPr>
+          <m:t>0.000638898</m:t>
+        </m:r>
+        <m:r>
+          <w:rPr>
+            <w:rFonts w:ascii="Cambria Math" w:hAnsi="Cambria Math"/>
+          </w:rPr>
+          <m:t>=</m:t>
+        </m:r>
+        <m:borderBox>
+          <m:borderBoxPr>
+            <m:ctrlPr>
+              <w:rPr>
+                <w:rFonts w:ascii="Cambria Math" w:hAnsi="Cambria Math"/>
+                <w:i/>
+              </w:rPr>
+            </m:ctrlPr>
+          </m:borderBoxPr>
+          <m:e>
+            <m:r>
+              <w:rPr>
+                <w:rFonts w:ascii="Cambria Math" w:hAnsi="Cambria Math"/>
+              </w:rPr>
+              <m:t>6.38898×</m:t>
+            </m:r>
+            <m:sSup>
+              <m:sSupPr>
+                <m:ctrlPr>
+                  <w:rPr>
+                    <w:rFonts w:ascii="Cambria Math" w:hAnsi="Cambria Math"/>
+                    <w:i/>
+                  </w:rPr>
+                </m:ctrlPr>
+              </m:sSupPr>
+              <m:e>
+                <m:r>
+                  <w:rPr>
+                    <w:rFonts w:ascii="Cambria Math" w:hAnsi="Cambria Math"/>
+                  </w:rPr>
+                  <m:t>10</m:t>
+                </m:r>
+              </m:e>
+              <m:sup>
+                <m:r>
+                  <w:rPr>
+                    <w:rFonts w:ascii="Cambria Math" w:hAnsi="Cambria Math"/>
+                  </w:rPr>
+                  <m:t>-4</m:t>
+                </m:r>
+              </m:sup>
+            </m:sSup>
+          </m:e>
+        </m:borderBox>
+      </m:oMath>
     </w:p>
     <w:p>
       <w:pPr>
@@ -1817,6 +2089,16 @@
       <w:shd w:val="clear" w:color="auto" w:fill="E1DFDD"/>
     </w:rPr>
   </w:style>
+  <w:style w:type="character" w:styleId="PlaceholderText">
+    <w:name w:val="Placeholder Text"/>
+    <w:basedOn w:val="DefaultParagraphFont"/>
+    <w:uiPriority w:val="99"/>
+    <w:semiHidden/>
+    <w:rsid w:val="00B66D2A"/>
+    <w:rPr>
+      <w:color w:val="808080"/>
+    </w:rPr>
+  </w:style>
 </w:styles>
 </file>
 

</xml_diff>

<commit_message>
recalculate physical params, add group visualization plots
</commit_message>
<xml_diff>
--- a/Physical Parameters.docx
+++ b/Physical Parameters.docx
@@ -259,6 +259,62 @@
       <w:pPr>
         <w:pStyle w:val="ListParagraph"/>
         <w:numPr>
+          <w:ilvl w:val="2"/>
+          <w:numId w:val="2"/>
+        </w:numPr>
+        <w:rPr>
+          <w:rStyle w:val="Hyperlink"/>
+          <w:color w:val="auto"/>
+          <w:u w:val="none"/>
+        </w:rPr>
+      </w:pPr>
+      <w:r>
+        <w:rPr>
+          <w:rStyle w:val="Hyperlink"/>
+          <w:color w:val="auto"/>
+          <w:u w:val="none"/>
+        </w:rPr>
+        <w:t>Corning Stirrer PC-353 at 3</w:t>
+      </w:r>
+      <w:r>
+        <w:rPr>
+          <w:rStyle w:val="Hyperlink"/>
+          <w:color w:val="auto"/>
+          <w:u w:val="none"/>
+          <w:vertAlign w:val="superscript"/>
+        </w:rPr>
+        <w:t>rd</w:t>
+      </w:r>
+      <w:r>
+        <w:rPr>
+          <w:rStyle w:val="Hyperlink"/>
+          <w:color w:val="auto"/>
+          <w:u w:val="none"/>
+        </w:rPr>
+        <w:t xml:space="preserve"> major tick (6</w:t>
+      </w:r>
+      <w:r>
+        <w:rPr>
+          <w:rStyle w:val="Hyperlink"/>
+          <w:color w:val="auto"/>
+          <w:u w:val="none"/>
+          <w:vertAlign w:val="superscript"/>
+        </w:rPr>
+        <w:t>th</w:t>
+      </w:r>
+      <w:r>
+        <w:rPr>
+          <w:rStyle w:val="Hyperlink"/>
+          <w:color w:val="auto"/>
+          <w:u w:val="none"/>
+        </w:rPr>
+        <w:t xml:space="preserve"> tick overall) is ~12.5 revs/s</w:t>
+      </w:r>
+    </w:p>
+    <w:p>
+      <w:pPr>
+        <w:pStyle w:val="ListParagraph"/>
+        <w:numPr>
           <w:ilvl w:val="1"/>
           <w:numId w:val="2"/>
         </w:numPr>
@@ -330,15 +386,7 @@
         </w:numPr>
       </w:pPr>
       <w:r>
-        <w:t xml:space="preserve">304 Stainless </w:t>
-      </w:r>
-      <w:proofErr w:type="spellStart"/>
-      <w:r>
-        <w:t>Steep</w:t>
-      </w:r>
-      <w:proofErr w:type="spellEnd"/>
-      <w:r>
-        <w:t xml:space="preserve"> Tubing, McMaster</w:t>
+        <w:t>304 Stainless Steep Tubing, McMaster</w:t>
       </w:r>
     </w:p>
     <w:p>
@@ -409,15 +457,7 @@
         </w:numPr>
       </w:pPr>
       <w:r>
-        <w:t xml:space="preserve">TSP320450 </w:t>
-      </w:r>
-      <w:proofErr w:type="spellStart"/>
-      <w:r>
-        <w:t>Polymicro</w:t>
-      </w:r>
-      <w:proofErr w:type="spellEnd"/>
-      <w:r>
-        <w:t xml:space="preserve"> Technologies, Fused Silica Capillary Tubing, Polyimide Coated</w:t>
+        <w:t>TSP320450 Polymicro Technologies, Fused Silica Capillary Tubing, Polyimide Coated</w:t>
       </w:r>
     </w:p>
     <w:p>
@@ -495,7 +535,13 @@
         </w:numPr>
       </w:pPr>
       <w:r>
-        <w:t>Overshooting better than undershooting because right depth will be captured</w:t>
+        <w:t xml:space="preserve">Overshooting better than undershooting because right depth will </w:t>
+      </w:r>
+      <w:r>
+        <w:t>be</w:t>
+      </w:r>
+      <w:r>
+        <w:t xml:space="preserve"> captured</w:t>
       </w:r>
     </w:p>
     <w:p>
@@ -518,13 +564,8 @@
           <w:numId w:val="2"/>
         </w:numPr>
       </w:pPr>
-      <w:proofErr w:type="spellStart"/>
-      <w:r>
-        <w:t>Desolder</w:t>
-      </w:r>
-      <w:proofErr w:type="spellEnd"/>
-      <w:r>
-        <w:t xml:space="preserve"> GND and REF: Yes</w:t>
+      <w:r>
+        <w:t>Desolder GND and REF: Yes</w:t>
       </w:r>
     </w:p>
     <w:p>
@@ -593,16 +634,8 @@
           <w:rPr>
             <w:rStyle w:val="Hyperlink"/>
           </w:rPr>
-          <w:t xml:space="preserve">Causes of Noise in Electrophysiological Recordings - </w:t>
+          <w:t>Causes of Noise in Electrophysiological Recordings - Plexon</w:t>
         </w:r>
-        <w:proofErr w:type="spellStart"/>
-        <w:r>
-          <w:rPr>
-            <w:rStyle w:val="Hyperlink"/>
-          </w:rPr>
-          <w:t>Plexon</w:t>
-        </w:r>
-        <w:proofErr w:type="spellEnd"/>
       </w:hyperlink>
     </w:p>
     <w:p>
@@ -625,13 +658,8 @@
           <w:numId w:val="2"/>
         </w:numPr>
       </w:pPr>
-      <w:proofErr w:type="spellStart"/>
-      <w:r>
-        <w:t>Intan</w:t>
-      </w:r>
-      <w:proofErr w:type="spellEnd"/>
-      <w:r>
-        <w:t xml:space="preserve"> amplifier</w:t>
+      <w:r>
+        <w:t>Intan amplifier</w:t>
       </w:r>
       <w:r>
         <w:t xml:space="preserve"> maximum</w:t>
@@ -691,26 +719,19 @@
         <w:t>Measure at 1 kHz</w:t>
       </w:r>
       <w:r>
-        <w:t xml:space="preserve">, at maximum 2 kHz per </w:t>
-      </w:r>
-      <w:proofErr w:type="spellStart"/>
-      <w:r>
-        <w:t>Intan</w:t>
-      </w:r>
-      <w:proofErr w:type="spellEnd"/>
-      <w:r>
-        <w:t xml:space="preserve"> manual</w:t>
-      </w:r>
-    </w:p>
-    <w:p>
-      <w:pPr>
-        <w:pStyle w:val="ListParagraph"/>
-        <w:numPr>
-          <w:ilvl w:val="1"/>
-          <w:numId w:val="2"/>
-        </w:numPr>
-      </w:pPr>
-      <w:r>
+        <w:t>, at maximum 2 kHz per Intan manual</w:t>
+      </w:r>
+    </w:p>
+    <w:p>
+      <w:pPr>
+        <w:pStyle w:val="ListParagraph"/>
+        <w:numPr>
+          <w:ilvl w:val="1"/>
+          <w:numId w:val="2"/>
+        </w:numPr>
+      </w:pPr>
+      <w:r>
+        <w:lastRenderedPageBreak/>
         <w:t xml:space="preserve">Lower = better (less </w:t>
       </w:r>
       <w:r>
@@ -735,7 +756,6 @@
         </w:numPr>
       </w:pPr>
       <w:r>
-        <w:lastRenderedPageBreak/>
         <w:t>Spike amplitude</w:t>
       </w:r>
     </w:p>
@@ -748,15 +768,7 @@
         </w:numPr>
       </w:pPr>
       <w:r>
-        <w:t xml:space="preserve">Ideally ~1 mV (1000 </w:t>
-      </w:r>
-      <w:proofErr w:type="spellStart"/>
-      <w:r>
-        <w:t>uV</w:t>
-      </w:r>
-      <w:proofErr w:type="spellEnd"/>
-      <w:r>
-        <w:t>)</w:t>
+        <w:t>Ideally ~1 mV (1000 uV)</w:t>
       </w:r>
     </w:p>
     <w:p>
@@ -780,15 +792,7 @@
         </w:numPr>
       </w:pPr>
       <w:r>
-        <w:t xml:space="preserve">40 </w:t>
-      </w:r>
-      <w:proofErr w:type="spellStart"/>
-      <w:r>
-        <w:t>uA</w:t>
-      </w:r>
-      <w:proofErr w:type="spellEnd"/>
-      <w:r>
-        <w:t xml:space="preserve"> for 5 seconds</w:t>
+        <w:t>40 uA for 5 seconds</w:t>
       </w:r>
     </w:p>
     <w:p>
@@ -846,13 +850,8 @@
           <w:numId w:val="2"/>
         </w:numPr>
       </w:pPr>
-      <w:proofErr w:type="spellStart"/>
-      <w:r>
-        <w:t>DataWave</w:t>
-      </w:r>
-      <w:proofErr w:type="spellEnd"/>
-      <w:r>
-        <w:t xml:space="preserve"> Markus protocol range</w:t>
+      <w:r>
+        <w:t>DataWave Markus protocol range</w:t>
       </w:r>
       <w:r>
         <w:t xml:space="preserve">: +10 V to -10 </w:t>
@@ -881,30 +880,24 @@
           <w:numId w:val="2"/>
         </w:numPr>
       </w:pPr>
-      <w:proofErr w:type="spellStart"/>
-      <w:r>
-        <w:t>Intan</w:t>
-      </w:r>
-      <w:proofErr w:type="spellEnd"/>
-      <w:r>
-        <w:t xml:space="preserve"> Joseph data range: </w:t>
-      </w:r>
-      <w:r>
-        <w:t xml:space="preserve">-12778.74 </w:t>
-      </w:r>
-      <w:proofErr w:type="spellStart"/>
-      <w:r>
-        <w:t>uV</w:t>
-      </w:r>
-      <w:proofErr w:type="spellEnd"/>
-      <w:r>
-        <w:t xml:space="preserve"> to -0.78 </w:t>
-      </w:r>
-      <w:proofErr w:type="spellStart"/>
-      <w:r>
-        <w:t>uV</w:t>
-      </w:r>
-      <w:proofErr w:type="spellEnd"/>
+      <w:r>
+        <w:t>Intan raw to uV: value * 0.195 – 6389.76</w:t>
+      </w:r>
+    </w:p>
+    <w:p>
+      <w:pPr>
+        <w:pStyle w:val="ListParagraph"/>
+        <w:numPr>
+          <w:ilvl w:val="1"/>
+          <w:numId w:val="2"/>
+        </w:numPr>
+      </w:pPr>
+      <w:r>
+        <w:t xml:space="preserve">Intan Joseph data range: </w:t>
+      </w:r>
+      <w:r>
+        <w:t>-12778.74 uV to -0.78 uV</w:t>
+      </w:r>
     </w:p>
     <w:p>
       <w:pPr>
@@ -921,15 +914,7 @@
         <w:t>12777.96</w:t>
       </w:r>
       <w:r>
-        <w:t xml:space="preserve"> </w:t>
-      </w:r>
-      <w:proofErr w:type="spellStart"/>
-      <w:r>
-        <w:t>uV</w:t>
-      </w:r>
-      <w:proofErr w:type="spellEnd"/>
-      <w:r>
-        <w:t xml:space="preserve"> </w:t>
+        <w:t xml:space="preserve"> uV </w:t>
       </w:r>
       <w:r>
         <w:t>≈</w:t>
@@ -959,29 +944,13 @@
         </w:numPr>
       </w:pPr>
       <w:r>
-        <w:t>Conversion factor (</w:t>
-      </w:r>
-      <w:proofErr w:type="spellStart"/>
-      <w:r>
-        <w:t>DataWave</w:t>
-      </w:r>
-      <w:proofErr w:type="spellEnd"/>
-      <w:r>
-        <w:t xml:space="preserve"> </w:t>
+        <w:t xml:space="preserve">Conversion factor (DataWave </w:t>
       </w:r>
       <w:r>
         <w:sym w:font="Wingdings" w:char="F0E0"/>
       </w:r>
       <w:r>
-        <w:t xml:space="preserve"> </w:t>
-      </w:r>
-      <w:proofErr w:type="spellStart"/>
-      <w:r>
-        <w:t>Intan</w:t>
-      </w:r>
-      <w:proofErr w:type="spellEnd"/>
-      <w:r>
-        <w:t>)</w:t>
+        <w:t xml:space="preserve"> Intan)</w:t>
       </w:r>
     </w:p>
     <w:p>
@@ -1097,19 +1066,7 @@
           <w:rPr>
             <w:rFonts w:ascii="Cambria Math" w:hAnsi="Cambria Math"/>
           </w:rPr>
-          <m:t>=</m:t>
-        </m:r>
-        <m:r>
-          <w:rPr>
-            <w:rFonts w:ascii="Cambria Math" w:hAnsi="Cambria Math"/>
-          </w:rPr>
-          <m:t>0.000638898</m:t>
-        </m:r>
-        <m:r>
-          <w:rPr>
-            <w:rFonts w:ascii="Cambria Math" w:hAnsi="Cambria Math"/>
-          </w:rPr>
-          <m:t>=</m:t>
+          <m:t>=0.000638898=</m:t>
         </m:r>
         <m:borderBox>
           <m:borderBoxPr>
@@ -1161,6 +1118,241 @@
       <w:pPr>
         <w:pStyle w:val="ListParagraph"/>
         <w:numPr>
+          <w:ilvl w:val="1"/>
+          <w:numId w:val="2"/>
+        </w:numPr>
+        <w:rPr>
+          <w:u w:val="single"/>
+        </w:rPr>
+      </w:pPr>
+      <w:r>
+        <w:rPr>
+          <w:u w:val="single"/>
+        </w:rPr>
+        <w:t>Markus data is not collected on Intan chip, but on the Datawave AM system</w:t>
+      </w:r>
+    </w:p>
+    <w:p>
+      <w:pPr>
+        <w:pStyle w:val="ListParagraph"/>
+        <w:numPr>
+          <w:ilvl w:val="1"/>
+          <w:numId w:val="2"/>
+        </w:numPr>
+      </w:pPr>
+      <w:r>
+        <w:t>Recalculated Markus conversion factor</w:t>
+      </w:r>
+    </w:p>
+    <w:p>
+      <w:pPr>
+        <w:pStyle w:val="ListParagraph"/>
+        <w:numPr>
+          <w:ilvl w:val="2"/>
+          <w:numId w:val="2"/>
+        </w:numPr>
+      </w:pPr>
+      <w:r>
+        <w:t xml:space="preserve">(Unknown) </w:t>
+      </w:r>
+      <w:r>
+        <w:t>AM 3600 Amplifier gain</w:t>
+      </w:r>
+    </w:p>
+    <w:p>
+      <w:pPr>
+        <w:pStyle w:val="ListParagraph"/>
+        <w:numPr>
+          <w:ilvl w:val="3"/>
+          <w:numId w:val="2"/>
+        </w:numPr>
+      </w:pPr>
+      <w:r>
+        <w:t xml:space="preserve">Possible gain </w:t>
+      </w:r>
+      <w:r>
+        <w:t xml:space="preserve">factors: </w:t>
+      </w:r>
+      <w:r>
+        <w:t>10, 20, 50, 100, 200, 500, 1,000, 2,000, 5,000, 10,000, 20,000</w:t>
+      </w:r>
+    </w:p>
+    <w:p>
+      <w:pPr>
+        <w:pStyle w:val="ListParagraph"/>
+        <w:numPr>
+          <w:ilvl w:val="3"/>
+          <w:numId w:val="2"/>
+        </w:numPr>
+      </w:pPr>
+      <w:r>
+        <w:sym w:font="Wingdings" w:char="F0E0"/>
+      </w:r>
+      <w:r>
+        <w:t xml:space="preserve"> Possible corrective gain factors = 1/gain </w:t>
+      </w:r>
+    </w:p>
+    <w:p>
+      <w:pPr>
+        <w:pStyle w:val="ListParagraph"/>
+        <w:numPr>
+          <w:ilvl w:val="3"/>
+          <w:numId w:val="2"/>
+        </w:numPr>
+      </w:pPr>
+      <w:hyperlink r:id="rId13" w:history="1">
+        <w:r>
+          <w:rPr>
+            <w:rStyle w:val="Hyperlink"/>
+          </w:rPr>
+          <w:t>3600manual.pdf</w:t>
+        </w:r>
+      </w:hyperlink>
+    </w:p>
+    <w:p>
+      <w:pPr>
+        <w:pStyle w:val="ListParagraph"/>
+        <w:numPr>
+          <w:ilvl w:val="3"/>
+          <w:numId w:val="2"/>
+        </w:numPr>
+      </w:pPr>
+      <w:hyperlink r:id="rId14" w:history="1">
+        <w:r>
+          <w:rPr>
+            <w:rStyle w:val="Hyperlink"/>
+          </w:rPr>
+          <w:t>Model 3600 16-Channel Extracellular Amplifier | A-M Systems</w:t>
+        </w:r>
+      </w:hyperlink>
+    </w:p>
+    <w:p>
+      <w:pPr>
+        <w:pStyle w:val="ListParagraph"/>
+        <w:numPr>
+          <w:ilvl w:val="2"/>
+          <w:numId w:val="2"/>
+        </w:numPr>
+      </w:pPr>
+      <w:r>
+        <w:t>(Known) AM to Datawave recording</w:t>
+      </w:r>
+    </w:p>
+    <w:p>
+      <w:pPr>
+        <w:pStyle w:val="ListParagraph"/>
+        <w:numPr>
+          <w:ilvl w:val="3"/>
+          <w:numId w:val="2"/>
+        </w:numPr>
+      </w:pPr>
+      <w:r>
+        <w:t>Markus data is truly +/- 10 V</w:t>
+      </w:r>
+    </w:p>
+    <w:p>
+      <w:pPr>
+        <w:pStyle w:val="ListParagraph"/>
+        <w:numPr>
+          <w:ilvl w:val="3"/>
+          <w:numId w:val="2"/>
+        </w:numPr>
+      </w:pPr>
+      <w:r>
+        <w:t>“Gain range +/- 10V” = unity gain (gain=1) with full range +/-10V</w:t>
+      </w:r>
+    </w:p>
+    <w:p>
+      <w:pPr>
+        <w:pStyle w:val="ListParagraph"/>
+        <w:numPr>
+          <w:ilvl w:val="4"/>
+          <w:numId w:val="2"/>
+        </w:numPr>
+      </w:pPr>
+      <w:r>
+        <w:t>Full range checks out with AM 3600 spec sheet</w:t>
+      </w:r>
+    </w:p>
+    <w:p>
+      <w:pPr>
+        <w:pStyle w:val="ListParagraph"/>
+        <w:numPr>
+          <w:ilvl w:val="3"/>
+          <w:numId w:val="2"/>
+        </w:numPr>
+      </w:pPr>
+      <w:r>
+        <w:t>A higher gain</w:t>
+      </w:r>
+      <w:r>
+        <w:t xml:space="preserve"> (2, 4, 8, etc.) would lower this range by ½, ¼, … Even if AM 3600 range was +/-11V it would </w:t>
+      </w:r>
+      <w:r>
+        <w:t>most likely</w:t>
+      </w:r>
+      <w:r>
+        <w:t xml:space="preserve"> be unity gain</w:t>
+      </w:r>
+    </w:p>
+    <w:p>
+      <w:pPr>
+        <w:pStyle w:val="ListParagraph"/>
+        <w:numPr>
+          <w:ilvl w:val="3"/>
+          <w:numId w:val="2"/>
+        </w:numPr>
+      </w:pPr>
+      <w:r>
+        <w:t>Data subdivsions appear to be 4.8 mV, agreeing with resolution in DataWave tutorials</w:t>
+      </w:r>
+    </w:p>
+    <w:p>
+      <w:pPr>
+        <w:pStyle w:val="ListParagraph"/>
+        <w:numPr>
+          <w:ilvl w:val="2"/>
+          <w:numId w:val="2"/>
+        </w:numPr>
+      </w:pPr>
+      <w:r>
+        <w:t>DataWave clips the recording as it comes out</w:t>
+      </w:r>
+    </w:p>
+    <w:p>
+      <w:pPr>
+        <w:pStyle w:val="ListParagraph"/>
+        <w:numPr>
+          <w:ilvl w:val="3"/>
+          <w:numId w:val="2"/>
+        </w:numPr>
+      </w:pPr>
+      <w:r>
+        <w:sym w:font="Wingdings" w:char="F0E0"/>
+      </w:r>
+      <w:r>
+        <w:t xml:space="preserve"> No overshoot</w:t>
+      </w:r>
+    </w:p>
+    <w:p>
+      <w:pPr>
+        <w:pStyle w:val="ListParagraph"/>
+        <w:numPr>
+          <w:ilvl w:val="3"/>
+          <w:numId w:val="2"/>
+        </w:numPr>
+      </w:pPr>
+      <w:r>
+        <w:sym w:font="Wingdings" w:char="F0E0"/>
+      </w:r>
+      <w:r>
+        <w:t xml:space="preserve"> Explains why +/- 11V on AM output becomes +/- 10V on Datawave</w:t>
+      </w:r>
+    </w:p>
+    <w:p>
+      <w:pPr>
+        <w:pStyle w:val="ListParagraph"/>
+        <w:numPr>
           <w:ilvl w:val="0"/>
           <w:numId w:val="2"/>
         </w:numPr>
@@ -1295,6 +1487,7 @@
         </w:numPr>
       </w:pPr>
       <w:r>
+        <w:lastRenderedPageBreak/>
         <w:t>Preprocessing</w:t>
       </w:r>
     </w:p>
@@ -1307,15 +1500,7 @@
         </w:numPr>
       </w:pPr>
       <w:r>
-        <w:t xml:space="preserve">IBL-like </w:t>
-      </w:r>
-      <w:proofErr w:type="spellStart"/>
-      <w:r>
-        <w:t>destriping</w:t>
-      </w:r>
-      <w:proofErr w:type="spellEnd"/>
-      <w:r>
-        <w:t xml:space="preserve"> protocol currently used</w:t>
+        <w:t>IBL-like destriping protocol currently used</w:t>
       </w:r>
     </w:p>
     <w:p>
@@ -1374,7 +1559,7 @@
           <w:numId w:val="2"/>
         </w:numPr>
       </w:pPr>
-      <w:hyperlink r:id="rId13" w:history="1">
+      <w:hyperlink r:id="rId15" w:history="1">
         <w:r>
           <w:rPr>
             <w:rStyle w:val="Hyperlink"/>
@@ -1559,7 +1744,7 @@
         <w:rFonts w:ascii="Symbol" w:hAnsi="Symbol" w:hint="default"/>
       </w:rPr>
     </w:lvl>
-    <w:lvl w:ilvl="4" w:tplc="04090003" w:tentative="1">
+    <w:lvl w:ilvl="4" w:tplc="04090003">
       <w:start w:val="1"/>
       <w:numFmt w:val="bullet"/>
       <w:lvlText w:val="o"/>

</xml_diff>

<commit_message>
Added multithreaded processing for figure generation, docstrings, organized import block, zarr-based SA saving, cleaned up comments
</commit_message>
<xml_diff>
--- a/Physical Parameters.docx
+++ b/Physical Parameters.docx
@@ -308,7 +308,25 @@
           <w:color w:val="auto"/>
           <w:u w:val="none"/>
         </w:rPr>
-        <w:t xml:space="preserve"> tick overall) is ~12.5 revs/s</w:t>
+        <w:t xml:space="preserve"> </w:t>
+      </w:r>
+      <w:proofErr w:type="spellStart"/>
+      <w:r>
+        <w:rPr>
+          <w:rStyle w:val="Hyperlink"/>
+          <w:color w:val="auto"/>
+          <w:u w:val="none"/>
+        </w:rPr>
+        <w:t>tick</w:t>
+      </w:r>
+      <w:proofErr w:type="spellEnd"/>
+      <w:r>
+        <w:rPr>
+          <w:rStyle w:val="Hyperlink"/>
+          <w:color w:val="auto"/>
+          <w:u w:val="none"/>
+        </w:rPr>
+        <w:t xml:space="preserve"> overall) is ~12.5 revs/s</w:t>
       </w:r>
     </w:p>
     <w:p>
@@ -386,7 +404,15 @@
         </w:numPr>
       </w:pPr>
       <w:r>
-        <w:t>304 Stainless Steep Tubing, McMaster</w:t>
+        <w:t xml:space="preserve">304 Stainless </w:t>
+      </w:r>
+      <w:proofErr w:type="spellStart"/>
+      <w:r>
+        <w:t>Steep</w:t>
+      </w:r>
+      <w:proofErr w:type="spellEnd"/>
+      <w:r>
+        <w:t xml:space="preserve"> Tubing, McMaster</w:t>
       </w:r>
     </w:p>
     <w:p>
@@ -457,7 +483,15 @@
         </w:numPr>
       </w:pPr>
       <w:r>
-        <w:t>TSP320450 Polymicro Technologies, Fused Silica Capillary Tubing, Polyimide Coated</w:t>
+        <w:t xml:space="preserve">TSP320450 </w:t>
+      </w:r>
+      <w:proofErr w:type="spellStart"/>
+      <w:r>
+        <w:t>Polymicro</w:t>
+      </w:r>
+      <w:proofErr w:type="spellEnd"/>
+      <w:r>
+        <w:t xml:space="preserve"> Technologies, Fused Silica Capillary Tubing, Polyimide Coated</w:t>
       </w:r>
     </w:p>
     <w:p>
@@ -564,8 +598,13 @@
           <w:numId w:val="2"/>
         </w:numPr>
       </w:pPr>
-      <w:r>
-        <w:t>Desolder GND and REF: Yes</w:t>
+      <w:proofErr w:type="spellStart"/>
+      <w:r>
+        <w:t>Desolder</w:t>
+      </w:r>
+      <w:proofErr w:type="spellEnd"/>
+      <w:r>
+        <w:t xml:space="preserve"> GND and REF: Yes</w:t>
       </w:r>
     </w:p>
     <w:p>
@@ -634,8 +673,16 @@
           <w:rPr>
             <w:rStyle w:val="Hyperlink"/>
           </w:rPr>
-          <w:t>Causes of Noise in Electrophysiological Recordings - Plexon</w:t>
+          <w:t xml:space="preserve">Causes of Noise in Electrophysiological Recordings - </w:t>
         </w:r>
+        <w:proofErr w:type="spellStart"/>
+        <w:r>
+          <w:rPr>
+            <w:rStyle w:val="Hyperlink"/>
+          </w:rPr>
+          <w:t>Plexon</w:t>
+        </w:r>
+        <w:proofErr w:type="spellEnd"/>
       </w:hyperlink>
     </w:p>
     <w:p>
@@ -658,8 +705,13 @@
           <w:numId w:val="2"/>
         </w:numPr>
       </w:pPr>
-      <w:r>
-        <w:t>Intan amplifier</w:t>
+      <w:proofErr w:type="spellStart"/>
+      <w:r>
+        <w:t>Intan</w:t>
+      </w:r>
+      <w:proofErr w:type="spellEnd"/>
+      <w:r>
+        <w:t xml:space="preserve"> amplifier</w:t>
       </w:r>
       <w:r>
         <w:t xml:space="preserve"> maximum</w:t>
@@ -719,7 +771,15 @@
         <w:t>Measure at 1 kHz</w:t>
       </w:r>
       <w:r>
-        <w:t>, at maximum 2 kHz per Intan manual</w:t>
+        <w:t xml:space="preserve">, at maximum 2 kHz per </w:t>
+      </w:r>
+      <w:proofErr w:type="spellStart"/>
+      <w:r>
+        <w:t>Intan</w:t>
+      </w:r>
+      <w:proofErr w:type="spellEnd"/>
+      <w:r>
+        <w:t xml:space="preserve"> manual</w:t>
       </w:r>
     </w:p>
     <w:p>
@@ -768,7 +828,15 @@
         </w:numPr>
       </w:pPr>
       <w:r>
-        <w:t>Ideally ~1 mV (1000 uV)</w:t>
+        <w:t xml:space="preserve">Ideally ~1 mV (1000 </w:t>
+      </w:r>
+      <w:proofErr w:type="spellStart"/>
+      <w:r>
+        <w:t>uV</w:t>
+      </w:r>
+      <w:proofErr w:type="spellEnd"/>
+      <w:r>
+        <w:t>)</w:t>
       </w:r>
     </w:p>
     <w:p>
@@ -792,7 +860,15 @@
         </w:numPr>
       </w:pPr>
       <w:r>
-        <w:t>40 uA for 5 seconds</w:t>
+        <w:t xml:space="preserve">40 </w:t>
+      </w:r>
+      <w:proofErr w:type="spellStart"/>
+      <w:r>
+        <w:t>uA</w:t>
+      </w:r>
+      <w:proofErr w:type="spellEnd"/>
+      <w:r>
+        <w:t xml:space="preserve"> for 5 seconds</w:t>
       </w:r>
     </w:p>
     <w:p>
@@ -850,8 +926,13 @@
           <w:numId w:val="2"/>
         </w:numPr>
       </w:pPr>
-      <w:r>
-        <w:t>DataWave Markus protocol range</w:t>
+      <w:proofErr w:type="spellStart"/>
+      <w:r>
+        <w:t>DataWave</w:t>
+      </w:r>
+      <w:proofErr w:type="spellEnd"/>
+      <w:r>
+        <w:t xml:space="preserve"> Markus protocol range</w:t>
       </w:r>
       <w:r>
         <w:t xml:space="preserve">: +10 V to -10 </w:t>
@@ -880,24 +961,55 @@
           <w:numId w:val="2"/>
         </w:numPr>
       </w:pPr>
-      <w:r>
-        <w:t>Intan raw to uV: value * 0.195 – 6389.76</w:t>
-      </w:r>
-    </w:p>
-    <w:p>
-      <w:pPr>
-        <w:pStyle w:val="ListParagraph"/>
-        <w:numPr>
-          <w:ilvl w:val="1"/>
-          <w:numId w:val="2"/>
-        </w:numPr>
-      </w:pPr>
-      <w:r>
-        <w:t xml:space="preserve">Intan Joseph data range: </w:t>
-      </w:r>
-      <w:r>
-        <w:t>-12778.74 uV to -0.78 uV</w:t>
-      </w:r>
+      <w:proofErr w:type="spellStart"/>
+      <w:r>
+        <w:t>Intan</w:t>
+      </w:r>
+      <w:proofErr w:type="spellEnd"/>
+      <w:r>
+        <w:t xml:space="preserve"> raw to </w:t>
+      </w:r>
+      <w:proofErr w:type="spellStart"/>
+      <w:r>
+        <w:t>uV</w:t>
+      </w:r>
+      <w:proofErr w:type="spellEnd"/>
+      <w:r>
+        <w:t>: value * 0.195 – 6389.76</w:t>
+      </w:r>
+    </w:p>
+    <w:p>
+      <w:pPr>
+        <w:pStyle w:val="ListParagraph"/>
+        <w:numPr>
+          <w:ilvl w:val="1"/>
+          <w:numId w:val="2"/>
+        </w:numPr>
+      </w:pPr>
+      <w:proofErr w:type="spellStart"/>
+      <w:r>
+        <w:t>Intan</w:t>
+      </w:r>
+      <w:proofErr w:type="spellEnd"/>
+      <w:r>
+        <w:t xml:space="preserve"> Joseph data range: </w:t>
+      </w:r>
+      <w:r>
+        <w:t xml:space="preserve">-12778.74 </w:t>
+      </w:r>
+      <w:proofErr w:type="spellStart"/>
+      <w:r>
+        <w:t>uV</w:t>
+      </w:r>
+      <w:proofErr w:type="spellEnd"/>
+      <w:r>
+        <w:t xml:space="preserve"> to -0.78 </w:t>
+      </w:r>
+      <w:proofErr w:type="spellStart"/>
+      <w:r>
+        <w:t>uV</w:t>
+      </w:r>
+      <w:proofErr w:type="spellEnd"/>
     </w:p>
     <w:p>
       <w:pPr>
@@ -914,7 +1026,15 @@
         <w:t>12777.96</w:t>
       </w:r>
       <w:r>
-        <w:t xml:space="preserve"> uV </w:t>
+        <w:t xml:space="preserve"> </w:t>
+      </w:r>
+      <w:proofErr w:type="spellStart"/>
+      <w:r>
+        <w:t>uV</w:t>
+      </w:r>
+      <w:proofErr w:type="spellEnd"/>
+      <w:r>
+        <w:t xml:space="preserve"> </w:t>
       </w:r>
       <w:r>
         <w:t>≈</w:t>
@@ -944,13 +1064,29 @@
         </w:numPr>
       </w:pPr>
       <w:r>
-        <w:t xml:space="preserve">Conversion factor (DataWave </w:t>
+        <w:t>Conversion factor (</w:t>
+      </w:r>
+      <w:proofErr w:type="spellStart"/>
+      <w:r>
+        <w:t>DataWave</w:t>
+      </w:r>
+      <w:proofErr w:type="spellEnd"/>
+      <w:r>
+        <w:t xml:space="preserve"> </w:t>
       </w:r>
       <w:r>
         <w:sym w:font="Wingdings" w:char="F0E0"/>
       </w:r>
       <w:r>
-        <w:t xml:space="preserve"> Intan)</w:t>
+        <w:t xml:space="preserve"> </w:t>
+      </w:r>
+      <w:proofErr w:type="spellStart"/>
+      <w:r>
+        <w:t>Intan</w:t>
+      </w:r>
+      <w:proofErr w:type="spellEnd"/>
+      <w:r>
+        <w:t>)</w:t>
       </w:r>
     </w:p>
     <w:p>
@@ -1125,11 +1261,47 @@
           <w:u w:val="single"/>
         </w:rPr>
       </w:pPr>
+      <w:proofErr w:type="gramStart"/>
       <w:r>
         <w:rPr>
           <w:u w:val="single"/>
         </w:rPr>
-        <w:t>Markus data is not collected on Intan chip, but on the Datawave AM system</w:t>
+        <w:t>Markus</w:t>
+      </w:r>
+      <w:proofErr w:type="gramEnd"/>
+      <w:r>
+        <w:rPr>
+          <w:u w:val="single"/>
+        </w:rPr>
+        <w:t xml:space="preserve"> data is not collected on </w:t>
+      </w:r>
+      <w:proofErr w:type="spellStart"/>
+      <w:r>
+        <w:rPr>
+          <w:u w:val="single"/>
+        </w:rPr>
+        <w:t>Intan</w:t>
+      </w:r>
+      <w:proofErr w:type="spellEnd"/>
+      <w:r>
+        <w:rPr>
+          <w:u w:val="single"/>
+        </w:rPr>
+        <w:t xml:space="preserve"> chip, but on the </w:t>
+      </w:r>
+      <w:proofErr w:type="spellStart"/>
+      <w:r>
+        <w:rPr>
+          <w:u w:val="single"/>
+        </w:rPr>
+        <w:t>Datawave</w:t>
+      </w:r>
+      <w:proofErr w:type="spellEnd"/>
+      <w:r>
+        <w:rPr>
+          <w:u w:val="single"/>
+        </w:rPr>
+        <w:t xml:space="preserve"> AM system</w:t>
       </w:r>
     </w:p>
     <w:p>
@@ -1171,10 +1343,34 @@
         <w:t xml:space="preserve">Possible gain </w:t>
       </w:r>
       <w:r>
-        <w:t xml:space="preserve">factors: </w:t>
-      </w:r>
-      <w:r>
-        <w:t>10, 20, 50, 100, 200, 500, 1,000, 2,000, 5,000, 10,000, 20,000</w:t>
+        <w:t>factors: 10, 20, 50, 100, 200, 500, 1,000, 2,000, 5,000, 10,000, 20,000</w:t>
+      </w:r>
+    </w:p>
+    <w:p>
+      <w:pPr>
+        <w:pStyle w:val="ListParagraph"/>
+        <w:numPr>
+          <w:ilvl w:val="4"/>
+          <w:numId w:val="2"/>
+        </w:numPr>
+      </w:pPr>
+      <w:r>
+        <w:sym w:font="Wingdings" w:char="F0E0"/>
+      </w:r>
+      <w:r>
+        <w:t xml:space="preserve"> Possible corrective gain factors = 1/gain</w:t>
+      </w:r>
+    </w:p>
+    <w:p>
+      <w:pPr>
+        <w:pStyle w:val="ListParagraph"/>
+        <w:numPr>
+          <w:ilvl w:val="4"/>
+          <w:numId w:val="2"/>
+        </w:numPr>
+      </w:pPr>
+      <w:r>
+        <w:t>1/20k looks small</w:t>
       </w:r>
     </w:p>
     <w:p>
@@ -1186,10 +1382,7 @@
         </w:numPr>
       </w:pPr>
       <w:r>
-        <w:sym w:font="Wingdings" w:char="F0E0"/>
-      </w:r>
-      <w:r>
-        <w:t xml:space="preserve"> Possible corrective gain factors = 1/gain </w:t>
+        <w:t>TETRODE protocol on AM machine: 5k Input Gain</w:t>
       </w:r>
     </w:p>
     <w:p>
@@ -1235,7 +1428,15 @@
         </w:numPr>
       </w:pPr>
       <w:r>
-        <w:t>(Known) AM to Datawave recording</w:t>
+        <w:t xml:space="preserve">(Known) AM to </w:t>
+      </w:r>
+      <w:proofErr w:type="spellStart"/>
+      <w:r>
+        <w:t>Datawave</w:t>
+      </w:r>
+      <w:proofErr w:type="spellEnd"/>
+      <w:r>
+        <w:t xml:space="preserve"> recording</w:t>
       </w:r>
     </w:p>
     <w:p>
@@ -1246,8 +1447,13 @@
           <w:numId w:val="2"/>
         </w:numPr>
       </w:pPr>
-      <w:r>
-        <w:t>Markus data is truly +/- 10 V</w:t>
+      <w:proofErr w:type="gramStart"/>
+      <w:r>
+        <w:t>Markus</w:t>
+      </w:r>
+      <w:proofErr w:type="gramEnd"/>
+      <w:r>
+        <w:t xml:space="preserve"> data is truly +/- 10 V</w:t>
       </w:r>
     </w:p>
     <w:p>
@@ -1304,19 +1510,40 @@
         </w:numPr>
       </w:pPr>
       <w:r>
-        <w:t>Data subdivsions appear to be 4.8 mV, agreeing with resolution in DataWave tutorials</w:t>
-      </w:r>
-    </w:p>
-    <w:p>
-      <w:pPr>
-        <w:pStyle w:val="ListParagraph"/>
-        <w:numPr>
-          <w:ilvl w:val="2"/>
-          <w:numId w:val="2"/>
-        </w:numPr>
-      </w:pPr>
-      <w:r>
-        <w:t>DataWave clips the recording as it comes out</w:t>
+        <w:t xml:space="preserve">Data </w:t>
+      </w:r>
+      <w:proofErr w:type="spellStart"/>
+      <w:r>
+        <w:t>subdivsions</w:t>
+      </w:r>
+      <w:proofErr w:type="spellEnd"/>
+      <w:r>
+        <w:t xml:space="preserve"> appear to be 4.8 mV, agreeing with resolution in </w:t>
+      </w:r>
+      <w:proofErr w:type="spellStart"/>
+      <w:r>
+        <w:t>DataWave</w:t>
+      </w:r>
+      <w:proofErr w:type="spellEnd"/>
+      <w:r>
+        <w:t xml:space="preserve"> tutorials</w:t>
+      </w:r>
+    </w:p>
+    <w:p>
+      <w:pPr>
+        <w:pStyle w:val="ListParagraph"/>
+        <w:numPr>
+          <w:ilvl w:val="2"/>
+          <w:numId w:val="2"/>
+        </w:numPr>
+      </w:pPr>
+      <w:proofErr w:type="spellStart"/>
+      <w:r>
+        <w:t>DataWave</w:t>
+      </w:r>
+      <w:proofErr w:type="spellEnd"/>
+      <w:r>
+        <w:t xml:space="preserve"> clips the recording as it comes out</w:t>
       </w:r>
     </w:p>
     <w:p>
@@ -1346,8 +1573,13 @@
         <w:sym w:font="Wingdings" w:char="F0E0"/>
       </w:r>
       <w:r>
-        <w:t xml:space="preserve"> Explains why +/- 11V on AM output becomes +/- 10V on Datawave</w:t>
-      </w:r>
+        <w:t xml:space="preserve"> Explains why +/- 11V on AM output becomes +/- 10V on </w:t>
+      </w:r>
+      <w:proofErr w:type="spellStart"/>
+      <w:r>
+        <w:t>Datawave</w:t>
+      </w:r>
+      <w:proofErr w:type="spellEnd"/>
     </w:p>
     <w:p>
       <w:pPr>
@@ -1463,6 +1695,7 @@
         </w:numPr>
       </w:pPr>
       <w:r>
+        <w:lastRenderedPageBreak/>
         <w:t>CA1s = channels 16-19</w:t>
       </w:r>
     </w:p>
@@ -1487,7 +1720,6 @@
         </w:numPr>
       </w:pPr>
       <w:r>
-        <w:lastRenderedPageBreak/>
         <w:t>Preprocessing</w:t>
       </w:r>
     </w:p>
@@ -1500,7 +1732,15 @@
         </w:numPr>
       </w:pPr>
       <w:r>
-        <w:t>IBL-like destriping protocol currently used</w:t>
+        <w:t xml:space="preserve">IBL-like </w:t>
+      </w:r>
+      <w:proofErr w:type="spellStart"/>
+      <w:r>
+        <w:t>destriping</w:t>
+      </w:r>
+      <w:proofErr w:type="spellEnd"/>
+      <w:r>
+        <w:t xml:space="preserve"> protocol currently used</w:t>
       </w:r>
     </w:p>
     <w:p>

</xml_diff>

<commit_message>
updated physical params about 5k markus amp
</commit_message>
<xml_diff>
--- a/Physical Parameters.docx
+++ b/Physical Parameters.docx
@@ -922,7 +922,7 @@
       <w:pPr>
         <w:pStyle w:val="ListParagraph"/>
         <w:numPr>
-          <w:ilvl w:val="1"/>
+          <w:ilvl w:val="0"/>
           <w:numId w:val="2"/>
         </w:numPr>
       </w:pPr>
@@ -932,10 +932,19 @@
       </w:r>
       <w:proofErr w:type="spellEnd"/>
       <w:r>
-        <w:t xml:space="preserve"> Markus protocol range</w:t>
-      </w:r>
-      <w:r>
-        <w:t xml:space="preserve">: +10 V to -10 </w:t>
+        <w:t xml:space="preserve"> Markus protocol</w:t>
+      </w:r>
+    </w:p>
+    <w:p>
+      <w:pPr>
+        <w:pStyle w:val="ListParagraph"/>
+        <w:numPr>
+          <w:ilvl w:val="1"/>
+          <w:numId w:val="2"/>
+        </w:numPr>
+      </w:pPr>
+      <w:r>
+        <w:t xml:space="preserve">+10 V to -10 </w:t>
       </w:r>
       <w:r>
         <w:t>V</w:t>
@@ -945,19 +954,7 @@
       <w:pPr>
         <w:pStyle w:val="ListParagraph"/>
         <w:numPr>
-          <w:ilvl w:val="2"/>
-          <w:numId w:val="2"/>
-        </w:numPr>
-      </w:pPr>
-      <w:r>
-        <w:t>False voltage range</w:t>
-      </w:r>
-    </w:p>
-    <w:p>
-      <w:pPr>
-        <w:pStyle w:val="ListParagraph"/>
-        <w:numPr>
-          <w:ilvl w:val="1"/>
+          <w:ilvl w:val="0"/>
           <w:numId w:val="2"/>
         </w:numPr>
       </w:pPr>
@@ -967,35 +964,56 @@
       </w:r>
       <w:proofErr w:type="spellEnd"/>
       <w:r>
-        <w:t xml:space="preserve"> raw to </w:t>
+        <w:t xml:space="preserve"> Raw to </w:t>
       </w:r>
       <w:proofErr w:type="spellStart"/>
       <w:r>
         <w:t>uV</w:t>
       </w:r>
       <w:proofErr w:type="spellEnd"/>
-      <w:r>
-        <w:t>: value * 0.195 – 6389.76</w:t>
-      </w:r>
-    </w:p>
-    <w:p>
-      <w:pPr>
-        <w:pStyle w:val="ListParagraph"/>
-        <w:numPr>
-          <w:ilvl w:val="1"/>
-          <w:numId w:val="2"/>
-        </w:numPr>
-      </w:pPr>
+    </w:p>
+    <w:p>
+      <w:pPr>
+        <w:pStyle w:val="ListParagraph"/>
+        <w:numPr>
+          <w:ilvl w:val="1"/>
+          <w:numId w:val="2"/>
+        </w:numPr>
+      </w:pPr>
+      <w:r>
+        <w:t>value * 0.195 – 6389.76</w:t>
+      </w:r>
+    </w:p>
+    <w:p>
+      <w:pPr>
+        <w:pStyle w:val="ListParagraph"/>
+        <w:numPr>
+          <w:ilvl w:val="1"/>
+          <w:numId w:val="2"/>
+        </w:numPr>
+      </w:pPr>
+      <w:r>
+        <w:t>Data</w:t>
+      </w:r>
+      <w:r>
+        <w:t xml:space="preserve"> </w:t>
+      </w:r>
+      <w:r>
+        <w:t>values</w:t>
+      </w:r>
+      <w:r>
+        <w:t xml:space="preserve">: </w:t>
+      </w:r>
+      <w:r>
+        <w:t xml:space="preserve">-12778.74 </w:t>
+      </w:r>
       <w:proofErr w:type="spellStart"/>
       <w:r>
-        <w:t>Intan</w:t>
+        <w:t>uV</w:t>
       </w:r>
       <w:proofErr w:type="spellEnd"/>
       <w:r>
-        <w:t xml:space="preserve"> Joseph data range: </w:t>
-      </w:r>
-      <w:r>
-        <w:t xml:space="preserve">-12778.74 </w:t>
+        <w:t xml:space="preserve"> to -0.78 </w:t>
       </w:r>
       <w:proofErr w:type="spellStart"/>
       <w:r>
@@ -1003,393 +1021,129 @@
       </w:r>
       <w:proofErr w:type="spellEnd"/>
       <w:r>
-        <w:t xml:space="preserve"> to -0.78 </w:t>
+        <w:t xml:space="preserve"> (range of </w:t>
+      </w:r>
+      <w:r>
+        <w:t>12777.96</w:t>
+      </w:r>
+      <w:r>
+        <w:t xml:space="preserve"> </w:t>
       </w:r>
       <w:proofErr w:type="spellStart"/>
       <w:r>
         <w:t>uV</w:t>
       </w:r>
       <w:proofErr w:type="spellEnd"/>
-    </w:p>
-    <w:p>
-      <w:pPr>
-        <w:pStyle w:val="ListParagraph"/>
-        <w:numPr>
-          <w:ilvl w:val="2"/>
-          <w:numId w:val="2"/>
-        </w:numPr>
-      </w:pPr>
-      <w:r>
-        <w:t xml:space="preserve">Range of </w:t>
-      </w:r>
-      <w:r>
-        <w:t>12777.96</w:t>
-      </w:r>
       <w:r>
         <w:t xml:space="preserve"> </w:t>
       </w:r>
-      <w:proofErr w:type="spellStart"/>
-      <w:r>
-        <w:t>uV</w:t>
-      </w:r>
-      <w:proofErr w:type="spellEnd"/>
-      <w:r>
-        <w:t xml:space="preserve"> </w:t>
-      </w:r>
       <w:r>
         <w:t>≈</w:t>
       </w:r>
       <w:r>
         <w:t xml:space="preserve"> 12.778 mV</w:t>
       </w:r>
-    </w:p>
-    <w:p>
-      <w:pPr>
-        <w:pStyle w:val="ListParagraph"/>
-        <w:numPr>
-          <w:ilvl w:val="2"/>
-          <w:numId w:val="2"/>
-        </w:numPr>
-      </w:pPr>
-      <w:r>
-        <w:t>True voltage range</w:t>
-      </w:r>
-    </w:p>
-    <w:p>
-      <w:pPr>
-        <w:pStyle w:val="ListParagraph"/>
-        <w:numPr>
-          <w:ilvl w:val="1"/>
-          <w:numId w:val="2"/>
-        </w:numPr>
-      </w:pPr>
-      <w:r>
-        <w:t>Conversion factor (</w:t>
-      </w:r>
-      <w:proofErr w:type="spellStart"/>
-      <w:r>
-        <w:t>DataWave</w:t>
-      </w:r>
-      <w:proofErr w:type="spellEnd"/>
-      <w:r>
-        <w:t xml:space="preserve"> </w:t>
-      </w:r>
+      <w:r>
+        <w:t>)</w:t>
+      </w:r>
+    </w:p>
+    <w:p>
+      <w:pPr>
+        <w:pStyle w:val="ListParagraph"/>
+        <w:numPr>
+          <w:ilvl w:val="0"/>
+          <w:numId w:val="2"/>
+        </w:numPr>
+      </w:pPr>
+      <w:r>
+        <w:t>Recalculated Markus conversion factor</w:t>
+      </w:r>
+    </w:p>
+    <w:p>
+      <w:pPr>
+        <w:pStyle w:val="ListParagraph"/>
+        <w:numPr>
+          <w:ilvl w:val="1"/>
+          <w:numId w:val="2"/>
+        </w:numPr>
+      </w:pPr>
+      <w:r>
+        <w:t xml:space="preserve">(Unknown) </w:t>
+      </w:r>
+      <w:r>
+        <w:t>AM 3600 Amplifier gain</w:t>
+      </w:r>
+    </w:p>
+    <w:p>
+      <w:pPr>
+        <w:pStyle w:val="ListParagraph"/>
+        <w:numPr>
+          <w:ilvl w:val="2"/>
+          <w:numId w:val="2"/>
+        </w:numPr>
+      </w:pPr>
+      <w:r>
+        <w:t xml:space="preserve">Possible gain </w:t>
+      </w:r>
+      <w:r>
+        <w:t>factors: 10, 20, 50, 100, 200, 500, 1,000, 2,000, 5,000, 10,000, 20,000</w:t>
+      </w:r>
+    </w:p>
+    <w:p>
+      <w:pPr>
+        <w:pStyle w:val="ListParagraph"/>
+        <w:numPr>
+          <w:ilvl w:val="3"/>
+          <w:numId w:val="2"/>
+        </w:numPr>
+      </w:pPr>
       <w:r>
         <w:sym w:font="Wingdings" w:char="F0E0"/>
       </w:r>
       <w:r>
-        <w:t xml:space="preserve"> </w:t>
-      </w:r>
-      <w:proofErr w:type="spellStart"/>
-      <w:r>
-        <w:t>Intan</w:t>
-      </w:r>
-      <w:proofErr w:type="spellEnd"/>
-      <w:r>
-        <w:t>)</w:t>
-      </w:r>
-    </w:p>
-    <w:p>
-      <w:pPr>
-        <w:pStyle w:val="ListParagraph"/>
-        <w:numPr>
-          <w:ilvl w:val="2"/>
-          <w:numId w:val="2"/>
-        </w:numPr>
-      </w:pPr>
-      <m:oMath>
-        <m:f>
-          <m:fPr>
-            <m:type m:val="skw"/>
-            <m:ctrlPr>
-              <w:rPr>
-                <w:rFonts w:ascii="Cambria Math" w:hAnsi="Cambria Math"/>
-                <w:i/>
-              </w:rPr>
-            </m:ctrlPr>
-          </m:fPr>
-          <m:num>
-            <m:r>
-              <w:rPr>
-                <w:rFonts w:ascii="Cambria Math" w:hAnsi="Cambria Math"/>
-              </w:rPr>
-              <m:t xml:space="preserve">12777.96 </m:t>
-            </m:r>
-            <m:r>
-              <m:rPr>
-                <m:nor/>
-              </m:rPr>
-              <w:rPr>
-                <w:rFonts w:ascii="Cambria Math" w:hAnsi="Cambria Math"/>
-              </w:rPr>
-              <m:t>uV</m:t>
-            </m:r>
-            <m:ctrlPr>
-              <w:rPr>
-                <w:rFonts w:ascii="Cambria Math" w:hAnsi="Cambria Math"/>
-              </w:rPr>
-            </m:ctrlPr>
-          </m:num>
-          <m:den>
-            <m:r>
-              <w:rPr>
-                <w:rFonts w:ascii="Cambria Math" w:hAnsi="Cambria Math"/>
-              </w:rPr>
-              <m:t xml:space="preserve">20 </m:t>
-            </m:r>
-            <m:r>
-              <m:rPr>
-                <m:nor/>
-              </m:rPr>
-              <w:rPr>
-                <w:rFonts w:ascii="Cambria Math" w:hAnsi="Cambria Math"/>
-              </w:rPr>
-              <m:t>V</m:t>
-            </m:r>
-          </m:den>
-        </m:f>
-        <m:r>
-          <w:rPr>
-            <w:rFonts w:ascii="Cambria Math" w:hAnsi="Cambria Math"/>
-          </w:rPr>
-          <m:t>×</m:t>
-        </m:r>
-        <m:f>
-          <m:fPr>
-            <m:ctrlPr>
-              <w:rPr>
-                <w:rFonts w:ascii="Cambria Math" w:hAnsi="Cambria Math"/>
-                <w:i/>
-              </w:rPr>
-            </m:ctrlPr>
-          </m:fPr>
-          <m:num>
-            <m:r>
-              <w:rPr>
-                <w:rFonts w:ascii="Cambria Math" w:hAnsi="Cambria Math"/>
-              </w:rPr>
-              <m:t xml:space="preserve">1 </m:t>
-            </m:r>
-            <m:r>
-              <m:rPr>
-                <m:nor/>
-              </m:rPr>
-              <w:rPr>
-                <w:rFonts w:ascii="Cambria Math" w:hAnsi="Cambria Math"/>
-              </w:rPr>
-              <m:t>V</m:t>
-            </m:r>
-          </m:num>
-          <m:den>
-            <m:r>
-              <w:rPr>
-                <w:rFonts w:ascii="Cambria Math" w:hAnsi="Cambria Math"/>
-              </w:rPr>
-              <m:t xml:space="preserve">1,000,000 </m:t>
-            </m:r>
-            <m:r>
-              <m:rPr>
-                <m:nor/>
-              </m:rPr>
-              <w:rPr>
-                <w:rFonts w:ascii="Cambria Math" w:hAnsi="Cambria Math"/>
-              </w:rPr>
-              <m:t>uV</m:t>
-            </m:r>
-          </m:den>
-        </m:f>
-        <m:r>
-          <w:rPr>
-            <w:rFonts w:ascii="Cambria Math" w:hAnsi="Cambria Math"/>
-          </w:rPr>
-          <m:t>=0.000638898=</m:t>
-        </m:r>
-        <m:borderBox>
-          <m:borderBoxPr>
-            <m:ctrlPr>
-              <w:rPr>
-                <w:rFonts w:ascii="Cambria Math" w:hAnsi="Cambria Math"/>
-                <w:i/>
-              </w:rPr>
-            </m:ctrlPr>
-          </m:borderBoxPr>
-          <m:e>
-            <m:r>
-              <w:rPr>
-                <w:rFonts w:ascii="Cambria Math" w:hAnsi="Cambria Math"/>
-              </w:rPr>
-              <m:t>6.38898×</m:t>
-            </m:r>
-            <m:sSup>
-              <m:sSupPr>
-                <m:ctrlPr>
-                  <w:rPr>
-                    <w:rFonts w:ascii="Cambria Math" w:hAnsi="Cambria Math"/>
-                    <w:i/>
-                  </w:rPr>
-                </m:ctrlPr>
-              </m:sSupPr>
-              <m:e>
-                <m:r>
-                  <w:rPr>
-                    <w:rFonts w:ascii="Cambria Math" w:hAnsi="Cambria Math"/>
-                  </w:rPr>
-                  <m:t>10</m:t>
-                </m:r>
-              </m:e>
-              <m:sup>
-                <m:r>
-                  <w:rPr>
-                    <w:rFonts w:ascii="Cambria Math" w:hAnsi="Cambria Math"/>
-                  </w:rPr>
-                  <m:t>-4</m:t>
-                </m:r>
-              </m:sup>
-            </m:sSup>
-          </m:e>
-        </m:borderBox>
-      </m:oMath>
-    </w:p>
-    <w:p>
-      <w:pPr>
-        <w:pStyle w:val="ListParagraph"/>
-        <w:numPr>
-          <w:ilvl w:val="1"/>
+        <w:t xml:space="preserve"> Possible corrective gain factors = 1/gain</w:t>
+      </w:r>
+    </w:p>
+    <w:p>
+      <w:pPr>
+        <w:pStyle w:val="ListParagraph"/>
+        <w:numPr>
+          <w:ilvl w:val="3"/>
+          <w:numId w:val="2"/>
+        </w:numPr>
+      </w:pPr>
+      <w:r>
+        <w:t>1/20k looks small</w:t>
+      </w:r>
+    </w:p>
+    <w:p>
+      <w:pPr>
+        <w:pStyle w:val="ListParagraph"/>
+        <w:numPr>
+          <w:ilvl w:val="2"/>
           <w:numId w:val="2"/>
         </w:numPr>
         <w:rPr>
-          <w:u w:val="single"/>
+          <w:b/>
+          <w:bCs/>
         </w:rPr>
       </w:pPr>
-      <w:proofErr w:type="gramStart"/>
+      <w:r>
+        <w:t xml:space="preserve">TETRODE protocol on AM machine: </w:t>
+      </w:r>
       <w:r>
         <w:rPr>
-          <w:u w:val="single"/>
+          <w:b/>
+          <w:bCs/>
         </w:rPr>
-        <w:t>Markus</w:t>
-      </w:r>
-      <w:proofErr w:type="gramEnd"/>
-      <w:r>
-        <w:rPr>
-          <w:u w:val="single"/>
-        </w:rPr>
-        <w:t xml:space="preserve"> data is not collected on </w:t>
-      </w:r>
-      <w:proofErr w:type="spellStart"/>
-      <w:r>
-        <w:rPr>
-          <w:u w:val="single"/>
-        </w:rPr>
-        <w:t>Intan</w:t>
-      </w:r>
-      <w:proofErr w:type="spellEnd"/>
-      <w:r>
-        <w:rPr>
-          <w:u w:val="single"/>
-        </w:rPr>
-        <w:t xml:space="preserve"> chip, but on the </w:t>
-      </w:r>
-      <w:proofErr w:type="spellStart"/>
-      <w:r>
-        <w:rPr>
-          <w:u w:val="single"/>
-        </w:rPr>
-        <w:t>Datawave</w:t>
-      </w:r>
-      <w:proofErr w:type="spellEnd"/>
-      <w:r>
-        <w:rPr>
-          <w:u w:val="single"/>
-        </w:rPr>
-        <w:t xml:space="preserve"> AM system</w:t>
-      </w:r>
-    </w:p>
-    <w:p>
-      <w:pPr>
-        <w:pStyle w:val="ListParagraph"/>
-        <w:numPr>
-          <w:ilvl w:val="1"/>
-          <w:numId w:val="2"/>
-        </w:numPr>
-      </w:pPr>
-      <w:r>
-        <w:t>Recalculated Markus conversion factor</w:t>
-      </w:r>
-    </w:p>
-    <w:p>
-      <w:pPr>
-        <w:pStyle w:val="ListParagraph"/>
-        <w:numPr>
-          <w:ilvl w:val="2"/>
-          <w:numId w:val="2"/>
-        </w:numPr>
-      </w:pPr>
-      <w:r>
-        <w:t xml:space="preserve">(Unknown) </w:t>
-      </w:r>
-      <w:r>
-        <w:t>AM 3600 Amplifier gain</w:t>
-      </w:r>
-    </w:p>
-    <w:p>
-      <w:pPr>
-        <w:pStyle w:val="ListParagraph"/>
-        <w:numPr>
-          <w:ilvl w:val="3"/>
-          <w:numId w:val="2"/>
-        </w:numPr>
-      </w:pPr>
-      <w:r>
-        <w:t xml:space="preserve">Possible gain </w:t>
-      </w:r>
-      <w:r>
-        <w:t>factors: 10, 20, 50, 100, 200, 500, 1,000, 2,000, 5,000, 10,000, 20,000</w:t>
-      </w:r>
-    </w:p>
-    <w:p>
-      <w:pPr>
-        <w:pStyle w:val="ListParagraph"/>
-        <w:numPr>
-          <w:ilvl w:val="4"/>
-          <w:numId w:val="2"/>
-        </w:numPr>
-      </w:pPr>
-      <w:r>
-        <w:sym w:font="Wingdings" w:char="F0E0"/>
-      </w:r>
-      <w:r>
-        <w:t xml:space="preserve"> Possible corrective gain factors = 1/gain</w:t>
-      </w:r>
-    </w:p>
-    <w:p>
-      <w:pPr>
-        <w:pStyle w:val="ListParagraph"/>
-        <w:numPr>
-          <w:ilvl w:val="4"/>
-          <w:numId w:val="2"/>
-        </w:numPr>
-      </w:pPr>
-      <w:r>
-        <w:t>1/20k looks small</w:t>
-      </w:r>
-    </w:p>
-    <w:p>
-      <w:pPr>
-        <w:pStyle w:val="ListParagraph"/>
-        <w:numPr>
-          <w:ilvl w:val="3"/>
-          <w:numId w:val="2"/>
-        </w:numPr>
-      </w:pPr>
-      <w:r>
-        <w:t>TETRODE protocol on AM machine: 5k Input Gain</w:t>
-      </w:r>
-    </w:p>
-    <w:p>
-      <w:pPr>
-        <w:pStyle w:val="ListParagraph"/>
-        <w:numPr>
-          <w:ilvl w:val="3"/>
+        <w:t>5k Input Gain</w:t>
+      </w:r>
+    </w:p>
+    <w:p>
+      <w:pPr>
+        <w:pStyle w:val="ListParagraph"/>
+        <w:numPr>
+          <w:ilvl w:val="2"/>
           <w:numId w:val="2"/>
         </w:numPr>
       </w:pPr>
@@ -1406,7 +1160,7 @@
       <w:pPr>
         <w:pStyle w:val="ListParagraph"/>
         <w:numPr>
-          <w:ilvl w:val="3"/>
+          <w:ilvl w:val="2"/>
           <w:numId w:val="2"/>
         </w:numPr>
       </w:pPr>
@@ -1423,7 +1177,7 @@
       <w:pPr>
         <w:pStyle w:val="ListParagraph"/>
         <w:numPr>
-          <w:ilvl w:val="2"/>
+          <w:ilvl w:val="1"/>
           <w:numId w:val="2"/>
         </w:numPr>
       </w:pPr>
@@ -1443,17 +1197,208 @@
       <w:pPr>
         <w:pStyle w:val="ListParagraph"/>
         <w:numPr>
+          <w:ilvl w:val="2"/>
+          <w:numId w:val="2"/>
+        </w:numPr>
+      </w:pPr>
+      <w:proofErr w:type="gramStart"/>
+      <w:r>
+        <w:t>Markus</w:t>
+      </w:r>
+      <w:proofErr w:type="gramEnd"/>
+      <w:r>
+        <w:t xml:space="preserve"> data is truly +/- 10 V</w:t>
+      </w:r>
+    </w:p>
+    <w:p>
+      <w:pPr>
+        <w:pStyle w:val="ListParagraph"/>
+        <w:numPr>
+          <w:ilvl w:val="2"/>
+          <w:numId w:val="2"/>
+        </w:numPr>
+      </w:pPr>
+      <w:r>
+        <w:t>“Gain range +/- 10V” = unity gain (gain=1) with full range +/-10V</w:t>
+      </w:r>
+    </w:p>
+    <w:p>
+      <w:pPr>
+        <w:pStyle w:val="ListParagraph"/>
+        <w:numPr>
           <w:ilvl w:val="3"/>
           <w:numId w:val="2"/>
         </w:numPr>
       </w:pPr>
-      <w:proofErr w:type="gramStart"/>
-      <w:r>
-        <w:t>Markus</w:t>
-      </w:r>
-      <w:proofErr w:type="gramEnd"/>
-      <w:r>
-        <w:t xml:space="preserve"> data is truly +/- 10 V</w:t>
+      <w:r>
+        <w:t>Full range checks out with AM 3600 spec sheet</w:t>
+      </w:r>
+    </w:p>
+    <w:p>
+      <w:pPr>
+        <w:pStyle w:val="ListParagraph"/>
+        <w:numPr>
+          <w:ilvl w:val="2"/>
+          <w:numId w:val="2"/>
+        </w:numPr>
+      </w:pPr>
+      <w:r>
+        <w:t>A higher gain</w:t>
+      </w:r>
+      <w:r>
+        <w:t xml:space="preserve"> (2, 4, 8, etc.) would lower this range by ½, ¼, … Even if AM 3600 range was +/-11V it would </w:t>
+      </w:r>
+      <w:r>
+        <w:t>most likely</w:t>
+      </w:r>
+      <w:r>
+        <w:t xml:space="preserve"> be unity gain</w:t>
+      </w:r>
+    </w:p>
+    <w:p>
+      <w:pPr>
+        <w:pStyle w:val="ListParagraph"/>
+        <w:numPr>
+          <w:ilvl w:val="2"/>
+          <w:numId w:val="2"/>
+        </w:numPr>
+      </w:pPr>
+      <w:r>
+        <w:t xml:space="preserve">Data </w:t>
+      </w:r>
+      <w:proofErr w:type="spellStart"/>
+      <w:r>
+        <w:t>subdivsions</w:t>
+      </w:r>
+      <w:proofErr w:type="spellEnd"/>
+      <w:r>
+        <w:t xml:space="preserve"> appear to be 4.8 mV, agreeing with resolution in </w:t>
+      </w:r>
+      <w:proofErr w:type="spellStart"/>
+      <w:r>
+        <w:t>DataWave</w:t>
+      </w:r>
+      <w:proofErr w:type="spellEnd"/>
+      <w:r>
+        <w:t xml:space="preserve"> tutorials</w:t>
+      </w:r>
+    </w:p>
+    <w:p>
+      <w:pPr>
+        <w:pStyle w:val="ListParagraph"/>
+        <w:numPr>
+          <w:ilvl w:val="1"/>
+          <w:numId w:val="2"/>
+        </w:numPr>
+      </w:pPr>
+      <w:proofErr w:type="spellStart"/>
+      <w:r>
+        <w:t>DataWave</w:t>
+      </w:r>
+      <w:proofErr w:type="spellEnd"/>
+      <w:r>
+        <w:t xml:space="preserve"> clips the recording as it comes out</w:t>
+      </w:r>
+    </w:p>
+    <w:p>
+      <w:pPr>
+        <w:pStyle w:val="ListParagraph"/>
+        <w:numPr>
+          <w:ilvl w:val="2"/>
+          <w:numId w:val="2"/>
+        </w:numPr>
+      </w:pPr>
+      <w:r>
+        <w:sym w:font="Wingdings" w:char="F0E0"/>
+      </w:r>
+      <w:r>
+        <w:t xml:space="preserve"> No overshoot</w:t>
+      </w:r>
+    </w:p>
+    <w:p>
+      <w:pPr>
+        <w:pStyle w:val="ListParagraph"/>
+        <w:numPr>
+          <w:ilvl w:val="2"/>
+          <w:numId w:val="2"/>
+        </w:numPr>
+      </w:pPr>
+      <w:r>
+        <w:sym w:font="Wingdings" w:char="F0E0"/>
+      </w:r>
+      <w:r>
+        <w:t xml:space="preserve"> Explains why +/- 11V on AM output becomes +/- 10V on </w:t>
+      </w:r>
+      <w:proofErr w:type="spellStart"/>
+      <w:r>
+        <w:t>Datawave</w:t>
+      </w:r>
+      <w:proofErr w:type="spellEnd"/>
+    </w:p>
+    <w:p>
+      <w:pPr>
+        <w:pStyle w:val="ListParagraph"/>
+        <w:numPr>
+          <w:ilvl w:val="0"/>
+          <w:numId w:val="2"/>
+        </w:numPr>
+      </w:pPr>
+      <w:r>
+        <w:t>Left/Right</w:t>
+      </w:r>
+      <w:r>
+        <w:t xml:space="preserve"> distinction</w:t>
+      </w:r>
+    </w:p>
+    <w:p>
+      <w:pPr>
+        <w:pStyle w:val="ListParagraph"/>
+        <w:numPr>
+          <w:ilvl w:val="1"/>
+          <w:numId w:val="2"/>
+        </w:numPr>
+      </w:pPr>
+      <w:r>
+        <w:t xml:space="preserve">Mouse </w:t>
+      </w:r>
+      <w:r>
+        <w:t xml:space="preserve">Left = </w:t>
+      </w:r>
+      <w:r>
+        <w:t>CA</w:t>
+      </w:r>
+      <w:r>
+        <w:t xml:space="preserve">3o = </w:t>
+      </w:r>
+      <w:r>
+        <w:t>CA</w:t>
+      </w:r>
+      <w:r>
+        <w:t>1o</w:t>
+      </w:r>
+    </w:p>
+    <w:p>
+      <w:pPr>
+        <w:pStyle w:val="ListParagraph"/>
+        <w:numPr>
+          <w:ilvl w:val="2"/>
+          <w:numId w:val="2"/>
+        </w:numPr>
+      </w:pPr>
+      <w:r>
+        <w:t>CA1o = channels 12-15</w:t>
+      </w:r>
+    </w:p>
+    <w:p>
+      <w:pPr>
+        <w:pStyle w:val="ListParagraph"/>
+        <w:numPr>
+          <w:ilvl w:val="2"/>
+          <w:numId w:val="2"/>
+        </w:numPr>
+      </w:pPr>
+      <w:r>
+        <w:t>CA3o = channels 8-11</w:t>
       </w:r>
     </w:p>
     <w:p>
@@ -1465,305 +1410,114 @@
         </w:numPr>
       </w:pPr>
       <w:r>
-        <w:t>“Gain range +/- 10V” = unity gain (gain=1) with full range +/-10V</w:t>
-      </w:r>
-    </w:p>
-    <w:p>
-      <w:pPr>
-        <w:pStyle w:val="ListParagraph"/>
-        <w:numPr>
-          <w:ilvl w:val="4"/>
-          <w:numId w:val="2"/>
-        </w:numPr>
-      </w:pPr>
-      <w:r>
-        <w:t>Full range checks out with AM 3600 spec sheet</w:t>
-      </w:r>
-    </w:p>
-    <w:p>
-      <w:pPr>
-        <w:pStyle w:val="ListParagraph"/>
-        <w:numPr>
-          <w:ilvl w:val="3"/>
-          <w:numId w:val="2"/>
-        </w:numPr>
-      </w:pPr>
-      <w:r>
-        <w:t>A higher gain</w:t>
-      </w:r>
-      <w:r>
-        <w:t xml:space="preserve"> (2, 4, 8, etc.) would lower this range by ½, ¼, … Even if AM 3600 range was +/-11V it would </w:t>
-      </w:r>
-      <w:r>
-        <w:t>most likely</w:t>
-      </w:r>
-      <w:r>
-        <w:t xml:space="preserve"> be unity gain</w:t>
-      </w:r>
-    </w:p>
-    <w:p>
-      <w:pPr>
-        <w:pStyle w:val="ListParagraph"/>
-        <w:numPr>
-          <w:ilvl w:val="3"/>
-          <w:numId w:val="2"/>
-        </w:numPr>
-      </w:pPr>
-      <w:r>
-        <w:t xml:space="preserve">Data </w:t>
+        <w:t>Ca3o is not recorded in the Markus dataset</w:t>
+      </w:r>
+    </w:p>
+    <w:p>
+      <w:pPr>
+        <w:pStyle w:val="ListParagraph"/>
+        <w:numPr>
+          <w:ilvl w:val="1"/>
+          <w:numId w:val="2"/>
+        </w:numPr>
+      </w:pPr>
+      <w:r>
+        <w:t xml:space="preserve">Mouse </w:t>
+      </w:r>
+      <w:r>
+        <w:t xml:space="preserve">Right = </w:t>
+      </w:r>
+      <w:r>
+        <w:t>CA</w:t>
+      </w:r>
+      <w:r>
+        <w:t xml:space="preserve">3 = </w:t>
+      </w:r>
+      <w:r>
+        <w:t>CA</w:t>
+      </w:r>
+      <w:r>
+        <w:t>1s</w:t>
+      </w:r>
+    </w:p>
+    <w:p>
+      <w:pPr>
+        <w:pStyle w:val="ListParagraph"/>
+        <w:numPr>
+          <w:ilvl w:val="2"/>
+          <w:numId w:val="2"/>
+        </w:numPr>
+      </w:pPr>
+      <w:r>
+        <w:t>CA1s = channels 16-19</w:t>
+      </w:r>
+    </w:p>
+    <w:p>
+      <w:pPr>
+        <w:pStyle w:val="ListParagraph"/>
+        <w:numPr>
+          <w:ilvl w:val="2"/>
+          <w:numId w:val="2"/>
+        </w:numPr>
+      </w:pPr>
+      <w:r>
+        <w:t>CA3 = channels 20-23</w:t>
+      </w:r>
+    </w:p>
+    <w:p>
+      <w:pPr>
+        <w:pStyle w:val="ListParagraph"/>
+        <w:numPr>
+          <w:ilvl w:val="0"/>
+          <w:numId w:val="2"/>
+        </w:numPr>
+      </w:pPr>
+      <w:r>
+        <w:t>Preprocessing</w:t>
+      </w:r>
+    </w:p>
+    <w:p>
+      <w:pPr>
+        <w:pStyle w:val="ListParagraph"/>
+        <w:numPr>
+          <w:ilvl w:val="1"/>
+          <w:numId w:val="2"/>
+        </w:numPr>
+      </w:pPr>
+      <w:r>
+        <w:t xml:space="preserve">IBL-like </w:t>
       </w:r>
       <w:proofErr w:type="spellStart"/>
       <w:r>
-        <w:t>subdivsions</w:t>
+        <w:t>destriping</w:t>
       </w:r>
       <w:proofErr w:type="spellEnd"/>
       <w:r>
-        <w:t xml:space="preserve"> appear to be 4.8 mV, agreeing with resolution in </w:t>
-      </w:r>
-      <w:proofErr w:type="spellStart"/>
-      <w:r>
-        <w:t>DataWave</w:t>
-      </w:r>
-      <w:proofErr w:type="spellEnd"/>
-      <w:r>
-        <w:t xml:space="preserve"> tutorials</w:t>
-      </w:r>
-    </w:p>
-    <w:p>
-      <w:pPr>
-        <w:pStyle w:val="ListParagraph"/>
-        <w:numPr>
-          <w:ilvl w:val="2"/>
-          <w:numId w:val="2"/>
-        </w:numPr>
-      </w:pPr>
-      <w:proofErr w:type="spellStart"/>
-      <w:r>
-        <w:t>DataWave</w:t>
-      </w:r>
-      <w:proofErr w:type="spellEnd"/>
-      <w:r>
-        <w:t xml:space="preserve"> clips the recording as it comes out</w:t>
-      </w:r>
-    </w:p>
-    <w:p>
-      <w:pPr>
-        <w:pStyle w:val="ListParagraph"/>
-        <w:numPr>
-          <w:ilvl w:val="3"/>
-          <w:numId w:val="2"/>
-        </w:numPr>
-      </w:pPr>
-      <w:r>
-        <w:sym w:font="Wingdings" w:char="F0E0"/>
-      </w:r>
-      <w:r>
-        <w:t xml:space="preserve"> No overshoot</w:t>
-      </w:r>
-    </w:p>
-    <w:p>
-      <w:pPr>
-        <w:pStyle w:val="ListParagraph"/>
-        <w:numPr>
-          <w:ilvl w:val="3"/>
-          <w:numId w:val="2"/>
-        </w:numPr>
-      </w:pPr>
-      <w:r>
-        <w:sym w:font="Wingdings" w:char="F0E0"/>
-      </w:r>
-      <w:r>
-        <w:t xml:space="preserve"> Explains why +/- 11V on AM output becomes +/- 10V on </w:t>
-      </w:r>
-      <w:proofErr w:type="spellStart"/>
-      <w:r>
-        <w:t>Datawave</w:t>
-      </w:r>
-      <w:proofErr w:type="spellEnd"/>
-    </w:p>
-    <w:p>
-      <w:pPr>
-        <w:pStyle w:val="ListParagraph"/>
-        <w:numPr>
-          <w:ilvl w:val="0"/>
-          <w:numId w:val="2"/>
-        </w:numPr>
-      </w:pPr>
-      <w:r>
-        <w:t>Left/Right</w:t>
-      </w:r>
-      <w:r>
-        <w:t xml:space="preserve"> distinction</w:t>
-      </w:r>
-    </w:p>
-    <w:p>
-      <w:pPr>
-        <w:pStyle w:val="ListParagraph"/>
-        <w:numPr>
-          <w:ilvl w:val="1"/>
-          <w:numId w:val="2"/>
-        </w:numPr>
-      </w:pPr>
-      <w:r>
-        <w:t xml:space="preserve">Mouse </w:t>
-      </w:r>
-      <w:r>
-        <w:t xml:space="preserve">Left = </w:t>
-      </w:r>
-      <w:r>
-        <w:t>CA</w:t>
-      </w:r>
-      <w:r>
-        <w:t xml:space="preserve">3o = </w:t>
-      </w:r>
-      <w:r>
-        <w:t>CA</w:t>
-      </w:r>
-      <w:r>
-        <w:t>1o</w:t>
-      </w:r>
-    </w:p>
-    <w:p>
-      <w:pPr>
-        <w:pStyle w:val="ListParagraph"/>
-        <w:numPr>
-          <w:ilvl w:val="2"/>
-          <w:numId w:val="2"/>
-        </w:numPr>
-      </w:pPr>
-      <w:r>
-        <w:t>CA1o = channels 12-15</w:t>
-      </w:r>
-    </w:p>
-    <w:p>
-      <w:pPr>
-        <w:pStyle w:val="ListParagraph"/>
-        <w:numPr>
-          <w:ilvl w:val="2"/>
-          <w:numId w:val="2"/>
-        </w:numPr>
-      </w:pPr>
-      <w:r>
-        <w:t>CA3o = channels 8-11</w:t>
-      </w:r>
-    </w:p>
-    <w:p>
-      <w:pPr>
-        <w:pStyle w:val="ListParagraph"/>
-        <w:numPr>
-          <w:ilvl w:val="3"/>
-          <w:numId w:val="2"/>
-        </w:numPr>
-      </w:pPr>
-      <w:r>
-        <w:t>Ca3o is not recorded in the Markus dataset</w:t>
-      </w:r>
-    </w:p>
-    <w:p>
-      <w:pPr>
-        <w:pStyle w:val="ListParagraph"/>
-        <w:numPr>
-          <w:ilvl w:val="1"/>
-          <w:numId w:val="2"/>
-        </w:numPr>
-      </w:pPr>
-      <w:r>
-        <w:t xml:space="preserve">Mouse </w:t>
-      </w:r>
-      <w:r>
-        <w:t xml:space="preserve">Right = </w:t>
-      </w:r>
-      <w:r>
-        <w:t>CA</w:t>
-      </w:r>
-      <w:r>
-        <w:t xml:space="preserve">3 = </w:t>
-      </w:r>
-      <w:r>
-        <w:t>CA</w:t>
-      </w:r>
-      <w:r>
-        <w:t>1s</w:t>
-      </w:r>
-    </w:p>
-    <w:p>
-      <w:pPr>
-        <w:pStyle w:val="ListParagraph"/>
-        <w:numPr>
-          <w:ilvl w:val="2"/>
+        <w:t xml:space="preserve"> protocol currently used</w:t>
+      </w:r>
+    </w:p>
+    <w:p>
+      <w:pPr>
+        <w:pStyle w:val="ListParagraph"/>
+        <w:numPr>
+          <w:ilvl w:val="2"/>
+          <w:numId w:val="2"/>
+        </w:numPr>
+      </w:pPr>
+      <w:r>
+        <w:t>Picks out many units, some of which are noise</w:t>
+      </w:r>
+    </w:p>
+    <w:p>
+      <w:pPr>
+        <w:pStyle w:val="ListParagraph"/>
+        <w:numPr>
+          <w:ilvl w:val="1"/>
           <w:numId w:val="2"/>
         </w:numPr>
       </w:pPr>
       <w:r>
         <w:lastRenderedPageBreak/>
-        <w:t>CA1s = channels 16-19</w:t>
-      </w:r>
-    </w:p>
-    <w:p>
-      <w:pPr>
-        <w:pStyle w:val="ListParagraph"/>
-        <w:numPr>
-          <w:ilvl w:val="2"/>
-          <w:numId w:val="2"/>
-        </w:numPr>
-      </w:pPr>
-      <w:r>
-        <w:t>CA3 = channels 20-23</w:t>
-      </w:r>
-    </w:p>
-    <w:p>
-      <w:pPr>
-        <w:pStyle w:val="ListParagraph"/>
-        <w:numPr>
-          <w:ilvl w:val="0"/>
-          <w:numId w:val="2"/>
-        </w:numPr>
-      </w:pPr>
-      <w:r>
-        <w:t>Preprocessing</w:t>
-      </w:r>
-    </w:p>
-    <w:p>
-      <w:pPr>
-        <w:pStyle w:val="ListParagraph"/>
-        <w:numPr>
-          <w:ilvl w:val="1"/>
-          <w:numId w:val="2"/>
-        </w:numPr>
-      </w:pPr>
-      <w:r>
-        <w:t xml:space="preserve">IBL-like </w:t>
-      </w:r>
-      <w:proofErr w:type="spellStart"/>
-      <w:r>
-        <w:t>destriping</w:t>
-      </w:r>
-      <w:proofErr w:type="spellEnd"/>
-      <w:r>
-        <w:t xml:space="preserve"> protocol currently used</w:t>
-      </w:r>
-    </w:p>
-    <w:p>
-      <w:pPr>
-        <w:pStyle w:val="ListParagraph"/>
-        <w:numPr>
-          <w:ilvl w:val="2"/>
-          <w:numId w:val="2"/>
-        </w:numPr>
-      </w:pPr>
-      <w:r>
-        <w:t>Picks out many units, some of which are noise</w:t>
-      </w:r>
-    </w:p>
-    <w:p>
-      <w:pPr>
-        <w:pStyle w:val="ListParagraph"/>
-        <w:numPr>
-          <w:ilvl w:val="1"/>
-          <w:numId w:val="2"/>
-        </w:numPr>
-      </w:pPr>
-      <w:r>
         <w:t>Bandpass: 400 Hz - 8064 Hz</w:t>
       </w:r>
     </w:p>

</xml_diff>